<commit_message>
add class field to the templates
</commit_message>
<xml_diff>
--- a/For next hire.docx
+++ b/For next hire.docx
@@ -14,34 +14,16 @@
           <w:b/>
           <w:sz w:val="36"/>
         </w:rPr>
-        <w:t xml:space="preserve">How to run the </w:t>
-      </w:r>
-      <w:proofErr w:type="spellStart"/>
-      <w:r>
-        <w:rPr>
-          <w:b/>
-          <w:sz w:val="36"/>
-        </w:rPr>
-        <w:t>Matlab</w:t>
-      </w:r>
-      <w:proofErr w:type="spellEnd"/>
-      <w:r>
-        <w:rPr>
-          <w:b/>
-          <w:sz w:val="36"/>
-        </w:rPr>
-        <w:t xml:space="preserve"> grouping code?</w:t>
-      </w:r>
-    </w:p>
-    <w:p>
-      <w:pPr>
-        <w:rPr>
-          <w:b/>
-          <w:sz w:val="36"/>
-        </w:rPr>
-      </w:pPr>
-      <w:bookmarkStart w:id="0" w:name="_GoBack"/>
-      <w:bookmarkEnd w:id="0"/>
+        <w:t>How to run the Matlab grouping code?</w:t>
+      </w:r>
+    </w:p>
+    <w:p>
+      <w:pPr>
+        <w:rPr>
+          <w:b/>
+          <w:sz w:val="36"/>
+        </w:rPr>
+      </w:pPr>
     </w:p>
     <w:p>
       <w:pPr>
@@ -68,98 +50,42 @@
         <w:rPr>
           <w:rFonts w:ascii="Courier New" w:hAnsi="Courier New" w:cs="Courier New"/>
         </w:rPr>
-        <w:t xml:space="preserve">This is the current </w:t>
-      </w:r>
-      <w:proofErr w:type="spellStart"/>
-      <w:r>
+        <w:t>This is the current Matlab code.  I believe it is self contained.  It needs two spreadsheets - which are direct exports from PaveM.  One is the list of segments (Roadway &gt; Database &gt; PaveM Management Sections) and the other is the results from a scenario.  I've not run this with new results for a little while, so there might be some column name changes that need to be handled.</w:t>
+      </w:r>
+    </w:p>
+    <w:p>
+      <w:pPr>
         <w:rPr>
           <w:rFonts w:ascii="Courier New" w:hAnsi="Courier New" w:cs="Courier New"/>
         </w:rPr>
-        <w:t>Matlab</w:t>
-      </w:r>
-      <w:proofErr w:type="spellEnd"/>
+      </w:pPr>
       <w:r>
         <w:rPr>
           <w:rFonts w:ascii="Courier New" w:hAnsi="Courier New" w:cs="Courier New"/>
         </w:rPr>
-        <w:t xml:space="preserve"> code.  I believe it is </w:t>
-      </w:r>
-      <w:proofErr w:type="spellStart"/>
-      <w:r>
+        <w:t>Regards,</w:t>
+      </w:r>
+    </w:p>
+    <w:p>
+      <w:pPr>
+        <w:spacing w:after="240"/>
         <w:rPr>
           <w:rFonts w:ascii="Courier New" w:hAnsi="Courier New" w:cs="Courier New"/>
         </w:rPr>
-        <w:t>self contained</w:t>
-      </w:r>
-      <w:proofErr w:type="spellEnd"/>
+      </w:pPr>
       <w:r>
         <w:rPr>
           <w:rFonts w:ascii="Courier New" w:hAnsi="Courier New" w:cs="Courier New"/>
         </w:rPr>
-        <w:t xml:space="preserve">.  It needs two spreadsheets - which are direct exports from </w:t>
-      </w:r>
-      <w:proofErr w:type="spellStart"/>
-      <w:r>
+        <w:t>  -Jeremy</w:t>
+      </w:r>
+    </w:p>
+    <w:p>
+      <w:pPr>
+        <w:spacing w:after="240"/>
         <w:rPr>
           <w:rFonts w:ascii="Courier New" w:hAnsi="Courier New" w:cs="Courier New"/>
         </w:rPr>
-        <w:t>PaveM</w:t>
-      </w:r>
-      <w:proofErr w:type="spellEnd"/>
-      <w:r>
-        <w:rPr>
-          <w:rFonts w:ascii="Courier New" w:hAnsi="Courier New" w:cs="Courier New"/>
-        </w:rPr>
-        <w:t xml:space="preserve">.  One is the list of segments (Roadway &gt; Database &gt; </w:t>
-      </w:r>
-      <w:proofErr w:type="spellStart"/>
-      <w:r>
-        <w:rPr>
-          <w:rFonts w:ascii="Courier New" w:hAnsi="Courier New" w:cs="Courier New"/>
-        </w:rPr>
-        <w:t>PaveM</w:t>
-      </w:r>
-      <w:proofErr w:type="spellEnd"/>
-      <w:r>
-        <w:rPr>
-          <w:rFonts w:ascii="Courier New" w:hAnsi="Courier New" w:cs="Courier New"/>
-        </w:rPr>
-        <w:t xml:space="preserve"> Management Sections) and the other is the results from a scenario.  I've not run this with new results for a little while, so there might be some column name changes that need to be handled.</w:t>
-      </w:r>
-    </w:p>
-    <w:p>
-      <w:pPr>
-        <w:rPr>
-          <w:rFonts w:ascii="Courier New" w:hAnsi="Courier New" w:cs="Courier New"/>
-        </w:rPr>
-      </w:pPr>
-      <w:r>
-        <w:rPr>
-          <w:rFonts w:ascii="Courier New" w:hAnsi="Courier New" w:cs="Courier New"/>
-        </w:rPr>
-        <w:t>Regards,</w:t>
-      </w:r>
-    </w:p>
-    <w:p>
-      <w:pPr>
-        <w:spacing w:after="240"/>
-        <w:rPr>
-          <w:rFonts w:ascii="Courier New" w:hAnsi="Courier New" w:cs="Courier New"/>
-        </w:rPr>
-      </w:pPr>
-      <w:r>
-        <w:rPr>
-          <w:rFonts w:ascii="Courier New" w:hAnsi="Courier New" w:cs="Courier New"/>
-        </w:rPr>
-        <w:t>  -Jeremy</w:t>
-      </w:r>
-    </w:p>
-    <w:p>
-      <w:pPr>
-        <w:spacing w:after="240"/>
-        <w:rPr>
-          <w:rFonts w:ascii="Courier New" w:hAnsi="Courier New" w:cs="Courier New"/>
-        </w:rPr>
       </w:pPr>
     </w:p>
     <w:p>
@@ -172,7 +98,37 @@
         <w:rPr>
           <w:sz w:val="28"/>
         </w:rPr>
-        <w:t xml:space="preserve">You need to change two line to get the input files. </w:t>
+        <w:t>Yo</w:t>
+      </w:r>
+      <w:r>
+        <w:rPr>
+          <w:sz w:val="28"/>
+        </w:rPr>
+        <w:t>u need to change two line to load</w:t>
+      </w:r>
+      <w:r>
+        <w:rPr>
+          <w:sz w:val="28"/>
+        </w:rPr>
+        <w:t xml:space="preserve"> the input files. </w:t>
+      </w:r>
+      <w:r>
+        <w:rPr>
+          <w:sz w:val="28"/>
+        </w:rPr>
+        <w:t>The line number</w:t>
+      </w:r>
+      <w:r>
+        <w:rPr>
+          <w:sz w:val="28"/>
+        </w:rPr>
+        <w:t>s</w:t>
+      </w:r>
+      <w:r>
+        <w:rPr>
+          <w:sz w:val="28"/>
+        </w:rPr>
+        <w:t xml:space="preserve"> may vary. </w:t>
       </w:r>
     </w:p>
     <w:p>
@@ -191,62 +147,6 @@
             <wp:extent cx="5943600" cy="623570"/>
             <wp:effectExtent l="0" t="0" r="0" b="5080"/>
             <wp:docPr id="1" name="Picture 1"/>
-            <wp:cNvGraphicFramePr>
-              <a:graphicFrameLocks xmlns:a="http://schemas.openxmlformats.org/drawingml/2006/main" noChangeAspect="1"/>
-            </wp:cNvGraphicFramePr>
-            <a:graphic xmlns:a="http://schemas.openxmlformats.org/drawingml/2006/main">
-              <a:graphicData uri="http://schemas.openxmlformats.org/drawingml/2006/picture">
-                <pic:pic xmlns:pic="http://schemas.openxmlformats.org/drawingml/2006/picture">
-                  <pic:nvPicPr>
-                    <pic:cNvPr id="1" name=""/>
-                    <pic:cNvPicPr/>
-                  </pic:nvPicPr>
-                  <pic:blipFill>
-                    <a:blip r:embed="rId4"/>
-                    <a:stretch>
-                      <a:fillRect/>
-                    </a:stretch>
-                  </pic:blipFill>
-                  <pic:spPr>
-                    <a:xfrm>
-                      <a:off x="0" y="0"/>
-                      <a:ext cx="5943600" cy="623570"/>
-                    </a:xfrm>
-                    <a:prstGeom prst="rect">
-                      <a:avLst/>
-                    </a:prstGeom>
-                  </pic:spPr>
-                </pic:pic>
-              </a:graphicData>
-            </a:graphic>
-          </wp:inline>
-        </w:drawing>
-      </w:r>
-    </w:p>
-    <w:p>
-      <w:pPr>
-        <w:spacing w:after="240"/>
-        <w:rPr>
-          <w:rFonts w:ascii="Courier New" w:hAnsi="Courier New" w:cs="Courier New"/>
-        </w:rPr>
-      </w:pPr>
-    </w:p>
-    <w:p>
-      <w:pPr>
-        <w:spacing w:after="240"/>
-        <w:rPr>
-          <w:rFonts w:ascii="Courier New" w:hAnsi="Courier New" w:cs="Courier New"/>
-        </w:rPr>
-      </w:pPr>
-      <w:r>
-        <w:rPr>
-          <w:noProof/>
-        </w:rPr>
-        <w:drawing>
-          <wp:inline distT="0" distB="0" distL="0" distR="0" wp14:anchorId="60DD1ACC" wp14:editId="2E3B7CD0">
-            <wp:extent cx="5943600" cy="487680"/>
-            <wp:effectExtent l="0" t="0" r="0" b="7620"/>
-            <wp:docPr id="2" name="Picture 2"/>
             <wp:cNvGraphicFramePr>
               <a:graphicFrameLocks xmlns:a="http://schemas.openxmlformats.org/drawingml/2006/main" noChangeAspect="1"/>
             </wp:cNvGraphicFramePr>
@@ -266,6 +166,62 @@
                   <pic:spPr>
                     <a:xfrm>
                       <a:off x="0" y="0"/>
+                      <a:ext cx="5943600" cy="623570"/>
+                    </a:xfrm>
+                    <a:prstGeom prst="rect">
+                      <a:avLst/>
+                    </a:prstGeom>
+                  </pic:spPr>
+                </pic:pic>
+              </a:graphicData>
+            </a:graphic>
+          </wp:inline>
+        </w:drawing>
+      </w:r>
+    </w:p>
+    <w:p>
+      <w:pPr>
+        <w:spacing w:after="240"/>
+        <w:rPr>
+          <w:rFonts w:ascii="Courier New" w:hAnsi="Courier New" w:cs="Courier New"/>
+        </w:rPr>
+      </w:pPr>
+    </w:p>
+    <w:p>
+      <w:pPr>
+        <w:spacing w:after="240"/>
+        <w:rPr>
+          <w:rFonts w:ascii="Courier New" w:hAnsi="Courier New" w:cs="Courier New"/>
+        </w:rPr>
+      </w:pPr>
+      <w:r>
+        <w:rPr>
+          <w:noProof/>
+        </w:rPr>
+        <w:drawing>
+          <wp:inline distT="0" distB="0" distL="0" distR="0" wp14:anchorId="60DD1ACC" wp14:editId="2E3B7CD0">
+            <wp:extent cx="5943600" cy="487680"/>
+            <wp:effectExtent l="0" t="0" r="0" b="7620"/>
+            <wp:docPr id="2" name="Picture 2"/>
+            <wp:cNvGraphicFramePr>
+              <a:graphicFrameLocks xmlns:a="http://schemas.openxmlformats.org/drawingml/2006/main" noChangeAspect="1"/>
+            </wp:cNvGraphicFramePr>
+            <a:graphic xmlns:a="http://schemas.openxmlformats.org/drawingml/2006/main">
+              <a:graphicData uri="http://schemas.openxmlformats.org/drawingml/2006/picture">
+                <pic:pic xmlns:pic="http://schemas.openxmlformats.org/drawingml/2006/picture">
+                  <pic:nvPicPr>
+                    <pic:cNvPr id="1" name=""/>
+                    <pic:cNvPicPr/>
+                  </pic:nvPicPr>
+                  <pic:blipFill>
+                    <a:blip r:embed="rId6"/>
+                    <a:stretch>
+                      <a:fillRect/>
+                    </a:stretch>
+                  </pic:blipFill>
+                  <pic:spPr>
+                    <a:xfrm>
+                      <a:off x="0" y="0"/>
                       <a:ext cx="5943600" cy="487680"/>
                     </a:xfrm>
                     <a:prstGeom prst="rect">
@@ -279,11 +235,2282 @@
         </w:drawing>
       </w:r>
     </w:p>
-    <w:p/>
+    <w:p>
+      <w:pPr>
+        <w:spacing w:after="240"/>
+        <w:rPr>
+          <w:rFonts w:ascii="Courier New" w:hAnsi="Courier New" w:cs="Courier New"/>
+        </w:rPr>
+      </w:pPr>
+    </w:p>
+    <w:p>
+      <w:pPr>
+        <w:spacing w:after="240"/>
+        <w:rPr>
+          <w:rFonts w:ascii="Courier New" w:hAnsi="Courier New" w:cs="Courier New"/>
+        </w:rPr>
+      </w:pPr>
+    </w:p>
+    <w:p>
+      <w:pPr>
+        <w:spacing w:after="240"/>
+        <w:rPr>
+          <w:rFonts w:ascii="Courier New" w:hAnsi="Courier New" w:cs="Courier New"/>
+        </w:rPr>
+      </w:pPr>
+    </w:p>
+    <w:p>
+      <w:pPr>
+        <w:spacing w:after="240"/>
+        <w:rPr>
+          <w:rFonts w:ascii="Courier New" w:hAnsi="Courier New" w:cs="Courier New"/>
+        </w:rPr>
+      </w:pPr>
+    </w:p>
+    <w:p>
+      <w:pPr>
+        <w:rPr>
+          <w:rFonts w:ascii="Courier New" w:hAnsi="Courier New" w:cs="Courier New"/>
+        </w:rPr>
+      </w:pPr>
+      <w:r>
+        <w:rPr>
+          <w:rFonts w:ascii="Courier New" w:hAnsi="Courier New" w:cs="Courier New"/>
+        </w:rPr>
+        <w:br w:type="page"/>
+      </w:r>
+    </w:p>
+    <w:p>
+      <w:pPr>
+        <w:spacing w:after="240"/>
+        <w:rPr>
+          <w:b/>
+          <w:sz w:val="36"/>
+        </w:rPr>
+      </w:pPr>
+      <w:r>
+        <w:rPr>
+          <w:b/>
+          <w:sz w:val="36"/>
+        </w:rPr>
+        <w:lastRenderedPageBreak/>
+        <w:t xml:space="preserve">Where to find information about the database? </w:t>
+      </w:r>
+    </w:p>
+    <w:p>
+      <w:pPr>
+        <w:spacing w:after="240"/>
+        <w:jc w:val="center"/>
+        <w:rPr>
+          <w:rFonts w:ascii="Courier New" w:hAnsi="Courier New" w:cs="Courier New"/>
+        </w:rPr>
+      </w:pPr>
+      <w:r>
+        <w:rPr>
+          <w:noProof/>
+        </w:rPr>
+        <w:drawing>
+          <wp:inline distT="0" distB="0" distL="0" distR="0" wp14:anchorId="26127CAC" wp14:editId="54478632">
+            <wp:extent cx="5832010" cy="3152775"/>
+            <wp:effectExtent l="0" t="0" r="0" b="0"/>
+            <wp:docPr id="3" name="Picture 3"/>
+            <wp:cNvGraphicFramePr>
+              <a:graphicFrameLocks xmlns:a="http://schemas.openxmlformats.org/drawingml/2006/main" noChangeAspect="1"/>
+            </wp:cNvGraphicFramePr>
+            <a:graphic xmlns:a="http://schemas.openxmlformats.org/drawingml/2006/main">
+              <a:graphicData uri="http://schemas.openxmlformats.org/drawingml/2006/picture">
+                <pic:pic xmlns:pic="http://schemas.openxmlformats.org/drawingml/2006/picture">
+                  <pic:nvPicPr>
+                    <pic:cNvPr id="1" name=""/>
+                    <pic:cNvPicPr/>
+                  </pic:nvPicPr>
+                  <pic:blipFill>
+                    <a:blip r:embed="rId7"/>
+                    <a:stretch>
+                      <a:fillRect/>
+                    </a:stretch>
+                  </pic:blipFill>
+                  <pic:spPr>
+                    <a:xfrm>
+                      <a:off x="0" y="0"/>
+                      <a:ext cx="5871257" cy="3173992"/>
+                    </a:xfrm>
+                    <a:prstGeom prst="rect">
+                      <a:avLst/>
+                    </a:prstGeom>
+                  </pic:spPr>
+                </pic:pic>
+              </a:graphicData>
+            </a:graphic>
+          </wp:inline>
+        </w:drawing>
+      </w:r>
+    </w:p>
+    <w:p>
+      <w:pPr>
+        <w:spacing w:after="240"/>
+        <w:rPr>
+          <w:rFonts w:ascii="Courier New" w:hAnsi="Courier New" w:cs="Courier New"/>
+        </w:rPr>
+      </w:pPr>
+      <w:r>
+        <w:rPr>
+          <w:rFonts w:ascii="Courier New" w:hAnsi="Courier New" w:cs="Courier New"/>
+        </w:rPr>
+        <w:t xml:space="preserve">You </w:t>
+      </w:r>
+      <w:r>
+        <w:rPr>
+          <w:rFonts w:ascii="Courier New" w:hAnsi="Courier New" w:cs="Courier New"/>
+        </w:rPr>
+        <w:t xml:space="preserve">can look up </w:t>
+      </w:r>
+      <w:r>
+        <w:rPr>
+          <w:rFonts w:ascii="Courier New" w:hAnsi="Courier New" w:cs="Courier New"/>
+        </w:rPr>
+        <w:t>info</w:t>
+      </w:r>
+      <w:r>
+        <w:rPr>
+          <w:rFonts w:ascii="Courier New" w:hAnsi="Courier New" w:cs="Courier New"/>
+        </w:rPr>
+        <w:t xml:space="preserve"> about </w:t>
+      </w:r>
+      <w:r>
+        <w:rPr>
+          <w:rFonts w:ascii="Courier New" w:hAnsi="Courier New" w:cs="Courier New"/>
+        </w:rPr>
+        <w:t>the database</w:t>
+      </w:r>
+      <w:r>
+        <w:rPr>
+          <w:rFonts w:ascii="Courier New" w:hAnsi="Courier New" w:cs="Courier New"/>
+        </w:rPr>
+        <w:t xml:space="preserve"> after generating reports. </w:t>
+      </w:r>
+    </w:p>
+    <w:p>
+      <w:pPr>
+        <w:spacing w:after="240"/>
+      </w:pPr>
+      <w:r>
+        <w:rPr>
+          <w:noProof/>
+        </w:rPr>
+        <w:drawing>
+          <wp:inline distT="0" distB="0" distL="0" distR="0" wp14:anchorId="37163D76" wp14:editId="2B419942">
+            <wp:extent cx="5943600" cy="4103370"/>
+            <wp:effectExtent l="0" t="0" r="0" b="0"/>
+            <wp:docPr id="4" name="Picture 4"/>
+            <wp:cNvGraphicFramePr>
+              <a:graphicFrameLocks xmlns:a="http://schemas.openxmlformats.org/drawingml/2006/main" noChangeAspect="1"/>
+            </wp:cNvGraphicFramePr>
+            <a:graphic xmlns:a="http://schemas.openxmlformats.org/drawingml/2006/main">
+              <a:graphicData uri="http://schemas.openxmlformats.org/drawingml/2006/picture">
+                <pic:pic xmlns:pic="http://schemas.openxmlformats.org/drawingml/2006/picture">
+                  <pic:nvPicPr>
+                    <pic:cNvPr id="1" name=""/>
+                    <pic:cNvPicPr/>
+                  </pic:nvPicPr>
+                  <pic:blipFill>
+                    <a:blip r:embed="rId8"/>
+                    <a:stretch>
+                      <a:fillRect/>
+                    </a:stretch>
+                  </pic:blipFill>
+                  <pic:spPr>
+                    <a:xfrm>
+                      <a:off x="0" y="0"/>
+                      <a:ext cx="5943600" cy="4103370"/>
+                    </a:xfrm>
+                    <a:prstGeom prst="rect">
+                      <a:avLst/>
+                    </a:prstGeom>
+                  </pic:spPr>
+                </pic:pic>
+              </a:graphicData>
+            </a:graphic>
+          </wp:inline>
+        </w:drawing>
+      </w:r>
+    </w:p>
+    <w:p>
+      <w:pPr>
+        <w:spacing w:after="240"/>
+        <w:rPr>
+          <w:b/>
+          <w:sz w:val="36"/>
+        </w:rPr>
+      </w:pPr>
+      <w:r>
+        <w:rPr>
+          <w:b/>
+          <w:sz w:val="36"/>
+        </w:rPr>
+        <w:lastRenderedPageBreak/>
+        <w:t xml:space="preserve">Manual for Jasper iReport: </w:t>
+      </w:r>
+    </w:p>
+    <w:p>
+      <w:pPr>
+        <w:spacing w:after="240"/>
+      </w:pPr>
+      <w:hyperlink r:id="rId9" w:history="1">
+        <w:r>
+          <w:rPr>
+            <w:rStyle w:val="Hyperlink"/>
+          </w:rPr>
+          <w:t>http://jasperreports.sourceforge.net/JasperReports-Ultimate-Guide-3.pdf</w:t>
+        </w:r>
+      </w:hyperlink>
+    </w:p>
+    <w:p>
+      <w:pPr>
+        <w:spacing w:after="240"/>
+      </w:pPr>
+      <w:r>
+        <w:t xml:space="preserve">Youtube has a lot of tutorial videos. It is better to watch ALL first. </w:t>
+      </w:r>
+      <w:r>
+        <w:t xml:space="preserve">Caltrans use Jasper iReport 4.0.0. </w:t>
+      </w:r>
+    </w:p>
+    <w:p>
+      <w:pPr>
+        <w:spacing w:after="240"/>
+      </w:pPr>
+      <w:r>
+        <w:rPr>
+          <w:noProof/>
+        </w:rPr>
+        <w:drawing>
+          <wp:inline distT="0" distB="0" distL="0" distR="0" wp14:anchorId="5A5A7749" wp14:editId="279E8EC0">
+            <wp:extent cx="5943600" cy="7045325"/>
+            <wp:effectExtent l="0" t="0" r="0" b="3175"/>
+            <wp:docPr id="5" name="Picture 5"/>
+            <wp:cNvGraphicFramePr>
+              <a:graphicFrameLocks xmlns:a="http://schemas.openxmlformats.org/drawingml/2006/main" noChangeAspect="1"/>
+            </wp:cNvGraphicFramePr>
+            <a:graphic xmlns:a="http://schemas.openxmlformats.org/drawingml/2006/main">
+              <a:graphicData uri="http://schemas.openxmlformats.org/drawingml/2006/picture">
+                <pic:pic xmlns:pic="http://schemas.openxmlformats.org/drawingml/2006/picture">
+                  <pic:nvPicPr>
+                    <pic:cNvPr id="1" name=""/>
+                    <pic:cNvPicPr/>
+                  </pic:nvPicPr>
+                  <pic:blipFill>
+                    <a:blip r:embed="rId10"/>
+                    <a:stretch>
+                      <a:fillRect/>
+                    </a:stretch>
+                  </pic:blipFill>
+                  <pic:spPr>
+                    <a:xfrm>
+                      <a:off x="0" y="0"/>
+                      <a:ext cx="5943600" cy="7045325"/>
+                    </a:xfrm>
+                    <a:prstGeom prst="rect">
+                      <a:avLst/>
+                    </a:prstGeom>
+                  </pic:spPr>
+                </pic:pic>
+              </a:graphicData>
+            </a:graphic>
+          </wp:inline>
+        </w:drawing>
+      </w:r>
+    </w:p>
+    <w:p>
+      <w:pPr>
+        <w:spacing w:after="240"/>
+        <w:rPr>
+          <w:b/>
+          <w:sz w:val="36"/>
+        </w:rPr>
+      </w:pPr>
+      <w:r>
+        <w:rPr>
+          <w:b/>
+          <w:sz w:val="36"/>
+        </w:rPr>
+        <w:lastRenderedPageBreak/>
+        <w:t xml:space="preserve">How to run the </w:t>
+      </w:r>
+      <w:r>
+        <w:rPr>
+          <w:b/>
+          <w:sz w:val="36"/>
+        </w:rPr>
+        <w:t>Route History</w:t>
+      </w:r>
+      <w:r>
+        <w:rPr>
+          <w:b/>
+          <w:sz w:val="36"/>
+        </w:rPr>
+        <w:t xml:space="preserve"> Diagram</w:t>
+      </w:r>
+      <w:r>
+        <w:rPr>
+          <w:b/>
+          <w:sz w:val="36"/>
+        </w:rPr>
+        <w:t xml:space="preserve">? </w:t>
+      </w:r>
+    </w:p>
+    <w:p>
+      <w:pPr>
+        <w:spacing w:after="240"/>
+        <w:rPr>
+          <w:sz w:val="24"/>
+        </w:rPr>
+      </w:pPr>
+      <w:r>
+        <w:rPr>
+          <w:sz w:val="24"/>
+        </w:rPr>
+        <w:t xml:space="preserve">There are five files in total. </w:t>
+      </w:r>
+    </w:p>
+    <w:p>
+      <w:pPr>
+        <w:spacing w:after="240"/>
+        <w:rPr>
+          <w:b/>
+          <w:sz w:val="36"/>
+        </w:rPr>
+      </w:pPr>
+      <w:r>
+        <w:rPr>
+          <w:noProof/>
+        </w:rPr>
+        <w:drawing>
+          <wp:inline distT="0" distB="0" distL="0" distR="0" wp14:anchorId="09F71CD1" wp14:editId="31ABCA85">
+            <wp:extent cx="5943600" cy="1601470"/>
+            <wp:effectExtent l="0" t="0" r="0" b="0"/>
+            <wp:docPr id="6" name="Picture 6"/>
+            <wp:cNvGraphicFramePr>
+              <a:graphicFrameLocks xmlns:a="http://schemas.openxmlformats.org/drawingml/2006/main" noChangeAspect="1"/>
+            </wp:cNvGraphicFramePr>
+            <a:graphic xmlns:a="http://schemas.openxmlformats.org/drawingml/2006/main">
+              <a:graphicData uri="http://schemas.openxmlformats.org/drawingml/2006/picture">
+                <pic:pic xmlns:pic="http://schemas.openxmlformats.org/drawingml/2006/picture">
+                  <pic:nvPicPr>
+                    <pic:cNvPr id="1" name=""/>
+                    <pic:cNvPicPr/>
+                  </pic:nvPicPr>
+                  <pic:blipFill>
+                    <a:blip r:embed="rId11"/>
+                    <a:stretch>
+                      <a:fillRect/>
+                    </a:stretch>
+                  </pic:blipFill>
+                  <pic:spPr>
+                    <a:xfrm>
+                      <a:off x="0" y="0"/>
+                      <a:ext cx="5943600" cy="1601470"/>
+                    </a:xfrm>
+                    <a:prstGeom prst="rect">
+                      <a:avLst/>
+                    </a:prstGeom>
+                  </pic:spPr>
+                </pic:pic>
+              </a:graphicData>
+            </a:graphic>
+          </wp:inline>
+        </w:drawing>
+      </w:r>
+    </w:p>
+    <w:p>
+      <w:pPr>
+        <w:spacing w:after="240"/>
+        <w:rPr>
+          <w:b/>
+          <w:sz w:val="36"/>
+        </w:rPr>
+      </w:pPr>
+    </w:p>
+    <w:p>
+      <w:pPr>
+        <w:spacing w:after="240"/>
+        <w:rPr>
+          <w:b/>
+          <w:sz w:val="36"/>
+        </w:rPr>
+      </w:pPr>
+      <w:r>
+        <w:rPr>
+          <w:b/>
+          <w:sz w:val="36"/>
+        </w:rPr>
+        <w:t xml:space="preserve">The hotkey is for the last step. </w:t>
+      </w:r>
+      <w:r>
+        <w:rPr>
+          <w:b/>
+          <w:sz w:val="36"/>
+        </w:rPr>
+        <w:t xml:space="preserve">Doesn’t make </w:t>
+      </w:r>
+      <w:r>
+        <w:rPr>
+          <w:b/>
+          <w:sz w:val="36"/>
+        </w:rPr>
+        <w:t xml:space="preserve">any </w:t>
+      </w:r>
+      <w:r>
+        <w:rPr>
+          <w:b/>
+          <w:sz w:val="36"/>
+        </w:rPr>
+        <w:t xml:space="preserve">sense? </w:t>
+      </w:r>
+    </w:p>
+    <w:p>
+      <w:pPr>
+        <w:spacing w:after="240"/>
+      </w:pPr>
+      <w:r>
+        <w:rPr>
+          <w:b/>
+          <w:sz w:val="36"/>
+        </w:rPr>
+        <w:t>There is an instructional vid</w:t>
+      </w:r>
+      <w:r>
+        <w:rPr>
+          <w:b/>
+          <w:sz w:val="36"/>
+        </w:rPr>
+        <w:t>eo for it. In the following folder</w:t>
+      </w:r>
+      <w:bookmarkStart w:id="0" w:name="_GoBack"/>
+      <w:bookmarkEnd w:id="0"/>
+      <w:r>
+        <w:rPr>
+          <w:b/>
+          <w:sz w:val="36"/>
+        </w:rPr>
+        <w:t>:</w:t>
+      </w:r>
+      <w:r>
+        <w:t xml:space="preserve"> </w:t>
+      </w:r>
+    </w:p>
+    <w:p>
+      <w:pPr>
+        <w:spacing w:after="240"/>
+        <w:rPr>
+          <w:b/>
+          <w:sz w:val="18"/>
+        </w:rPr>
+      </w:pPr>
+      <w:r>
+        <w:rPr>
+          <w:b/>
+          <w:sz w:val="18"/>
+        </w:rPr>
+        <w:t>K:\02 Pavement Management and Performance - TAP\PMS\11-Student's Documents\Jing_Zhao\Don't Move Please</w:t>
+      </w:r>
+    </w:p>
+    <w:p>
+      <w:pPr>
+        <w:spacing w:after="240"/>
+        <w:rPr>
+          <w:b/>
+          <w:sz w:val="36"/>
+        </w:rPr>
+      </w:pPr>
+      <w:r>
+        <w:rPr>
+          <w:noProof/>
+        </w:rPr>
+        <w:drawing>
+          <wp:inline distT="0" distB="0" distL="0" distR="0" wp14:anchorId="7BB7F14D" wp14:editId="55E735B3">
+            <wp:extent cx="5533333" cy="2009524"/>
+            <wp:effectExtent l="0" t="0" r="0" b="0"/>
+            <wp:docPr id="7" name="Picture 7"/>
+            <wp:cNvGraphicFramePr>
+              <a:graphicFrameLocks xmlns:a="http://schemas.openxmlformats.org/drawingml/2006/main" noChangeAspect="1"/>
+            </wp:cNvGraphicFramePr>
+            <a:graphic xmlns:a="http://schemas.openxmlformats.org/drawingml/2006/main">
+              <a:graphicData uri="http://schemas.openxmlformats.org/drawingml/2006/picture">
+                <pic:pic xmlns:pic="http://schemas.openxmlformats.org/drawingml/2006/picture">
+                  <pic:nvPicPr>
+                    <pic:cNvPr id="1" name=""/>
+                    <pic:cNvPicPr/>
+                  </pic:nvPicPr>
+                  <pic:blipFill>
+                    <a:blip r:embed="rId12"/>
+                    <a:stretch>
+                      <a:fillRect/>
+                    </a:stretch>
+                  </pic:blipFill>
+                  <pic:spPr>
+                    <a:xfrm>
+                      <a:off x="0" y="0"/>
+                      <a:ext cx="5533333" cy="2009524"/>
+                    </a:xfrm>
+                    <a:prstGeom prst="rect">
+                      <a:avLst/>
+                    </a:prstGeom>
+                  </pic:spPr>
+                </pic:pic>
+              </a:graphicData>
+            </a:graphic>
+          </wp:inline>
+        </w:drawing>
+      </w:r>
+    </w:p>
+    <w:p>
+      <w:pPr>
+        <w:spacing w:after="240"/>
+        <w:rPr>
+          <w:b/>
+          <w:sz w:val="36"/>
+        </w:rPr>
+      </w:pPr>
+      <w:r>
+        <w:rPr>
+          <w:b/>
+          <w:sz w:val="36"/>
+        </w:rPr>
+        <w:t xml:space="preserve">Legend for chart report. </w:t>
+      </w:r>
+    </w:p>
+    <w:p>
+      <w:pPr>
+        <w:spacing w:after="240"/>
+        <w:rPr>
+          <w:b/>
+          <w:sz w:val="36"/>
+        </w:rPr>
+      </w:pPr>
+      <w:r>
+        <w:rPr>
+          <w:noProof/>
+        </w:rPr>
+        <w:drawing>
+          <wp:inline distT="0" distB="0" distL="0" distR="0" wp14:anchorId="5C6EC0E5" wp14:editId="14BFC721">
+            <wp:extent cx="5943600" cy="501015"/>
+            <wp:effectExtent l="0" t="0" r="0" b="0"/>
+            <wp:docPr id="20" name="Picture 19"/>
+            <wp:cNvGraphicFramePr>
+              <a:graphicFrameLocks xmlns:a="http://schemas.openxmlformats.org/drawingml/2006/main" noChangeAspect="1"/>
+            </wp:cNvGraphicFramePr>
+            <a:graphic xmlns:a="http://schemas.openxmlformats.org/drawingml/2006/main">
+              <a:graphicData uri="http://schemas.openxmlformats.org/drawingml/2006/picture">
+                <pic:pic xmlns:pic="http://schemas.openxmlformats.org/drawingml/2006/picture">
+                  <pic:nvPicPr>
+                    <pic:cNvPr id="20" name="Picture 19"/>
+                    <pic:cNvPicPr>
+                      <a:picLocks noChangeAspect="1"/>
+                    </pic:cNvPicPr>
+                  </pic:nvPicPr>
+                  <pic:blipFill>
+                    <a:blip r:embed="rId13"/>
+                    <a:stretch>
+                      <a:fillRect/>
+                    </a:stretch>
+                  </pic:blipFill>
+                  <pic:spPr>
+                    <a:xfrm>
+                      <a:off x="0" y="0"/>
+                      <a:ext cx="5943600" cy="501015"/>
+                    </a:xfrm>
+                    <a:prstGeom prst="rect">
+                      <a:avLst/>
+                    </a:prstGeom>
+                  </pic:spPr>
+                </pic:pic>
+              </a:graphicData>
+            </a:graphic>
+          </wp:inline>
+        </w:drawing>
+      </w:r>
+    </w:p>
+    <w:p>
+      <w:pPr>
+        <w:rPr>
+          <w:b/>
+          <w:sz w:val="36"/>
+        </w:rPr>
+      </w:pPr>
+      <w:r>
+        <w:rPr>
+          <w:b/>
+          <w:sz w:val="36"/>
+        </w:rPr>
+        <w:br w:type="page"/>
+      </w:r>
+    </w:p>
+    <w:p>
+      <w:pPr>
+        <w:spacing w:after="240"/>
+        <w:rPr>
+          <w:b/>
+          <w:sz w:val="36"/>
+        </w:rPr>
+      </w:pPr>
+      <w:r>
+        <w:rPr>
+          <w:b/>
+          <w:sz w:val="36"/>
+        </w:rPr>
+        <w:lastRenderedPageBreak/>
+        <w:t>Queries</w:t>
+      </w:r>
+      <w:r>
+        <w:rPr>
+          <w:b/>
+          <w:sz w:val="36"/>
+        </w:rPr>
+        <w:t xml:space="preserve"> for combining </w:t>
+      </w:r>
+      <w:r>
+        <w:rPr>
+          <w:b/>
+          <w:sz w:val="36"/>
+        </w:rPr>
+        <w:t>3 tables within Access</w:t>
+      </w:r>
+      <w:r>
+        <w:rPr>
+          <w:b/>
+          <w:sz w:val="36"/>
+        </w:rPr>
+        <w:t>:</w:t>
+      </w:r>
+    </w:p>
+    <w:p>
+      <w:pPr>
+        <w:spacing w:after="240"/>
+        <w:rPr>
+          <w:b/>
+          <w:sz w:val="36"/>
+        </w:rPr>
+      </w:pPr>
+      <w:r>
+        <w:rPr>
+          <w:noProof/>
+        </w:rPr>
+        <w:drawing>
+          <wp:inline distT="0" distB="0" distL="0" distR="0" wp14:anchorId="4DC99CAD" wp14:editId="6AAF7357">
+            <wp:extent cx="5943600" cy="887730"/>
+            <wp:effectExtent l="0" t="0" r="0" b="7620"/>
+            <wp:docPr id="8" name="Picture 8"/>
+            <wp:cNvGraphicFramePr>
+              <a:graphicFrameLocks xmlns:a="http://schemas.openxmlformats.org/drawingml/2006/main" noChangeAspect="1"/>
+            </wp:cNvGraphicFramePr>
+            <a:graphic xmlns:a="http://schemas.openxmlformats.org/drawingml/2006/main">
+              <a:graphicData uri="http://schemas.openxmlformats.org/drawingml/2006/picture">
+                <pic:pic xmlns:pic="http://schemas.openxmlformats.org/drawingml/2006/picture">
+                  <pic:nvPicPr>
+                    <pic:cNvPr id="1" name=""/>
+                    <pic:cNvPicPr/>
+                  </pic:nvPicPr>
+                  <pic:blipFill>
+                    <a:blip r:embed="rId14"/>
+                    <a:stretch>
+                      <a:fillRect/>
+                    </a:stretch>
+                  </pic:blipFill>
+                  <pic:spPr>
+                    <a:xfrm>
+                      <a:off x="0" y="0"/>
+                      <a:ext cx="5943600" cy="887730"/>
+                    </a:xfrm>
+                    <a:prstGeom prst="rect">
+                      <a:avLst/>
+                    </a:prstGeom>
+                  </pic:spPr>
+                </pic:pic>
+              </a:graphicData>
+            </a:graphic>
+          </wp:inline>
+        </w:drawing>
+      </w:r>
+    </w:p>
+    <w:p>
+      <w:pPr>
+        <w:spacing w:after="240"/>
+        <w:rPr>
+          <w:b/>
+          <w:sz w:val="36"/>
+        </w:rPr>
+      </w:pPr>
+    </w:p>
+    <w:p>
+      <w:pPr>
+        <w:spacing w:after="240"/>
+        <w:rPr>
+          <w:b/>
+          <w:sz w:val="36"/>
+        </w:rPr>
+      </w:pPr>
+      <w:r>
+        <w:rPr>
+          <w:noProof/>
+        </w:rPr>
+        <w:drawing>
+          <wp:inline distT="0" distB="0" distL="0" distR="0" wp14:anchorId="7A98EF45" wp14:editId="423CD164">
+            <wp:extent cx="5943600" cy="1183640"/>
+            <wp:effectExtent l="0" t="0" r="0" b="0"/>
+            <wp:docPr id="9" name="Picture 9"/>
+            <wp:cNvGraphicFramePr>
+              <a:graphicFrameLocks xmlns:a="http://schemas.openxmlformats.org/drawingml/2006/main" noChangeAspect="1"/>
+            </wp:cNvGraphicFramePr>
+            <a:graphic xmlns:a="http://schemas.openxmlformats.org/drawingml/2006/main">
+              <a:graphicData uri="http://schemas.openxmlformats.org/drawingml/2006/picture">
+                <pic:pic xmlns:pic="http://schemas.openxmlformats.org/drawingml/2006/picture">
+                  <pic:nvPicPr>
+                    <pic:cNvPr id="1" name=""/>
+                    <pic:cNvPicPr/>
+                  </pic:nvPicPr>
+                  <pic:blipFill>
+                    <a:blip r:embed="rId15"/>
+                    <a:stretch>
+                      <a:fillRect/>
+                    </a:stretch>
+                  </pic:blipFill>
+                  <pic:spPr>
+                    <a:xfrm>
+                      <a:off x="0" y="0"/>
+                      <a:ext cx="5943600" cy="1183640"/>
+                    </a:xfrm>
+                    <a:prstGeom prst="rect">
+                      <a:avLst/>
+                    </a:prstGeom>
+                  </pic:spPr>
+                </pic:pic>
+              </a:graphicData>
+            </a:graphic>
+          </wp:inline>
+        </w:drawing>
+      </w:r>
+    </w:p>
+    <w:p>
+      <w:pPr>
+        <w:spacing w:after="240"/>
+        <w:rPr>
+          <w:b/>
+          <w:sz w:val="36"/>
+        </w:rPr>
+      </w:pPr>
+    </w:p>
+    <w:p>
+      <w:pPr>
+        <w:spacing w:after="240"/>
+        <w:rPr>
+          <w:b/>
+          <w:sz w:val="36"/>
+        </w:rPr>
+      </w:pPr>
+      <w:r>
+        <w:rPr>
+          <w:noProof/>
+        </w:rPr>
+        <w:drawing>
+          <wp:inline distT="0" distB="0" distL="0" distR="0" wp14:anchorId="23E10804" wp14:editId="39447373">
+            <wp:extent cx="5943600" cy="878205"/>
+            <wp:effectExtent l="0" t="0" r="0" b="0"/>
+            <wp:docPr id="10" name="Picture 10"/>
+            <wp:cNvGraphicFramePr>
+              <a:graphicFrameLocks xmlns:a="http://schemas.openxmlformats.org/drawingml/2006/main" noChangeAspect="1"/>
+            </wp:cNvGraphicFramePr>
+            <a:graphic xmlns:a="http://schemas.openxmlformats.org/drawingml/2006/main">
+              <a:graphicData uri="http://schemas.openxmlformats.org/drawingml/2006/picture">
+                <pic:pic xmlns:pic="http://schemas.openxmlformats.org/drawingml/2006/picture">
+                  <pic:nvPicPr>
+                    <pic:cNvPr id="1" name=""/>
+                    <pic:cNvPicPr/>
+                  </pic:nvPicPr>
+                  <pic:blipFill>
+                    <a:blip r:embed="rId16"/>
+                    <a:stretch>
+                      <a:fillRect/>
+                    </a:stretch>
+                  </pic:blipFill>
+                  <pic:spPr>
+                    <a:xfrm>
+                      <a:off x="0" y="0"/>
+                      <a:ext cx="5943600" cy="878205"/>
+                    </a:xfrm>
+                    <a:prstGeom prst="rect">
+                      <a:avLst/>
+                    </a:prstGeom>
+                  </pic:spPr>
+                </pic:pic>
+              </a:graphicData>
+            </a:graphic>
+          </wp:inline>
+        </w:drawing>
+      </w:r>
+    </w:p>
+    <w:p>
+      <w:pPr>
+        <w:spacing w:after="240"/>
+        <w:rPr>
+          <w:b/>
+          <w:sz w:val="36"/>
+        </w:rPr>
+      </w:pPr>
+    </w:p>
+    <w:p>
+      <w:pPr>
+        <w:spacing w:after="240"/>
+        <w:rPr>
+          <w:b/>
+          <w:sz w:val="36"/>
+        </w:rPr>
+      </w:pPr>
+      <w:r>
+        <w:rPr>
+          <w:noProof/>
+        </w:rPr>
+        <w:drawing>
+          <wp:inline distT="0" distB="0" distL="0" distR="0" wp14:anchorId="44486A80" wp14:editId="17EEB85F">
+            <wp:extent cx="5943600" cy="1177925"/>
+            <wp:effectExtent l="0" t="0" r="0" b="3175"/>
+            <wp:docPr id="11" name="Picture 11"/>
+            <wp:cNvGraphicFramePr>
+              <a:graphicFrameLocks xmlns:a="http://schemas.openxmlformats.org/drawingml/2006/main" noChangeAspect="1"/>
+            </wp:cNvGraphicFramePr>
+            <a:graphic xmlns:a="http://schemas.openxmlformats.org/drawingml/2006/main">
+              <a:graphicData uri="http://schemas.openxmlformats.org/drawingml/2006/picture">
+                <pic:pic xmlns:pic="http://schemas.openxmlformats.org/drawingml/2006/picture">
+                  <pic:nvPicPr>
+                    <pic:cNvPr id="1" name=""/>
+                    <pic:cNvPicPr/>
+                  </pic:nvPicPr>
+                  <pic:blipFill>
+                    <a:blip r:embed="rId17"/>
+                    <a:stretch>
+                      <a:fillRect/>
+                    </a:stretch>
+                  </pic:blipFill>
+                  <pic:spPr>
+                    <a:xfrm>
+                      <a:off x="0" y="0"/>
+                      <a:ext cx="5943600" cy="1177925"/>
+                    </a:xfrm>
+                    <a:prstGeom prst="rect">
+                      <a:avLst/>
+                    </a:prstGeom>
+                  </pic:spPr>
+                </pic:pic>
+              </a:graphicData>
+            </a:graphic>
+          </wp:inline>
+        </w:drawing>
+      </w:r>
+    </w:p>
+    <w:p>
+      <w:pPr>
+        <w:spacing w:after="240"/>
+        <w:rPr>
+          <w:b/>
+          <w:sz w:val="36"/>
+        </w:rPr>
+      </w:pPr>
+    </w:p>
+    <w:p>
+      <w:pPr>
+        <w:spacing w:after="240"/>
+        <w:rPr>
+          <w:b/>
+          <w:sz w:val="36"/>
+        </w:rPr>
+      </w:pPr>
+    </w:p>
+    <w:p>
+      <w:pPr>
+        <w:spacing w:after="240"/>
+        <w:rPr>
+          <w:b/>
+          <w:sz w:val="36"/>
+        </w:rPr>
+      </w:pPr>
+    </w:p>
+    <w:p>
+      <w:pPr>
+        <w:spacing w:after="240"/>
+        <w:rPr>
+          <w:b/>
+          <w:sz w:val="36"/>
+        </w:rPr>
+      </w:pPr>
+      <w:r>
+        <w:rPr>
+          <w:b/>
+          <w:sz w:val="36"/>
+        </w:rPr>
+        <w:lastRenderedPageBreak/>
+        <w:t>Macro to generate the raw data spreadsheet</w:t>
+      </w:r>
+      <w:r>
+        <w:rPr>
+          <w:b/>
+          <w:sz w:val="36"/>
+        </w:rPr>
+        <w:t xml:space="preserve"> within A</w:t>
+      </w:r>
+      <w:r>
+        <w:rPr>
+          <w:b/>
+          <w:sz w:val="36"/>
+        </w:rPr>
+        <w:t>ccess</w:t>
+      </w:r>
+      <w:r>
+        <w:rPr>
+          <w:b/>
+          <w:sz w:val="36"/>
+        </w:rPr>
+        <w:t>:</w:t>
+      </w:r>
+    </w:p>
+    <w:p>
+      <w:pPr>
+        <w:spacing w:after="240"/>
+        <w:rPr>
+          <w:b/>
+          <w:sz w:val="36"/>
+        </w:rPr>
+      </w:pPr>
+    </w:p>
+    <w:p>
+      <w:pPr>
+        <w:spacing w:after="240"/>
+        <w:jc w:val="center"/>
+        <w:rPr>
+          <w:rFonts w:ascii="Arial" w:hAnsi="Arial" w:cs="Arial"/>
+          <w:b/>
+          <w:sz w:val="20"/>
+        </w:rPr>
+      </w:pPr>
+      <w:r>
+        <w:rPr>
+          <w:noProof/>
+        </w:rPr>
+        <w:drawing>
+          <wp:inline distT="0" distB="0" distL="0" distR="0" wp14:anchorId="5F02A6A7" wp14:editId="00742F81">
+            <wp:extent cx="5552381" cy="6904762"/>
+            <wp:effectExtent l="0" t="0" r="0" b="0"/>
+            <wp:docPr id="12" name="Picture 12"/>
+            <wp:cNvGraphicFramePr>
+              <a:graphicFrameLocks xmlns:a="http://schemas.openxmlformats.org/drawingml/2006/main" noChangeAspect="1"/>
+            </wp:cNvGraphicFramePr>
+            <a:graphic xmlns:a="http://schemas.openxmlformats.org/drawingml/2006/main">
+              <a:graphicData uri="http://schemas.openxmlformats.org/drawingml/2006/picture">
+                <pic:pic xmlns:pic="http://schemas.openxmlformats.org/drawingml/2006/picture">
+                  <pic:nvPicPr>
+                    <pic:cNvPr id="1" name=""/>
+                    <pic:cNvPicPr/>
+                  </pic:nvPicPr>
+                  <pic:blipFill>
+                    <a:blip r:embed="rId18"/>
+                    <a:stretch>
+                      <a:fillRect/>
+                    </a:stretch>
+                  </pic:blipFill>
+                  <pic:spPr>
+                    <a:xfrm>
+                      <a:off x="0" y="0"/>
+                      <a:ext cx="5552381" cy="6904762"/>
+                    </a:xfrm>
+                    <a:prstGeom prst="rect">
+                      <a:avLst/>
+                    </a:prstGeom>
+                  </pic:spPr>
+                </pic:pic>
+              </a:graphicData>
+            </a:graphic>
+          </wp:inline>
+        </w:drawing>
+      </w:r>
+    </w:p>
+    <w:p>
+      <w:pPr>
+        <w:rPr>
+          <w:rFonts w:ascii="Arial" w:hAnsi="Arial" w:cs="Arial"/>
+          <w:b/>
+          <w:sz w:val="20"/>
+        </w:rPr>
+      </w:pPr>
+      <w:r>
+        <w:rPr>
+          <w:rFonts w:ascii="Arial" w:hAnsi="Arial" w:cs="Arial"/>
+          <w:b/>
+          <w:sz w:val="20"/>
+        </w:rPr>
+        <w:br w:type="page"/>
+      </w:r>
+    </w:p>
+    <w:p>
+      <w:pPr>
+        <w:spacing w:after="240"/>
+        <w:rPr>
+          <w:b/>
+          <w:sz w:val="36"/>
+        </w:rPr>
+      </w:pPr>
+      <w:r>
+        <w:rPr>
+          <w:b/>
+          <w:sz w:val="36"/>
+        </w:rPr>
+        <w:lastRenderedPageBreak/>
+        <w:t xml:space="preserve">The formulas in </w:t>
+      </w:r>
+      <w:r>
+        <w:rPr>
+          <w:b/>
+          <w:sz w:val="36"/>
+        </w:rPr>
+        <w:t>ChartData1</w:t>
+      </w:r>
+      <w:r>
+        <w:rPr>
+          <w:b/>
+          <w:sz w:val="36"/>
+        </w:rPr>
+        <w:t>:</w:t>
+      </w:r>
+    </w:p>
+    <w:p>
+      <w:pPr>
+        <w:spacing w:after="240"/>
+        <w:rPr>
+          <w:rFonts w:ascii="Arial" w:hAnsi="Arial" w:cs="Arial"/>
+          <w:b/>
+          <w:sz w:val="20"/>
+        </w:rPr>
+      </w:pPr>
+      <w:r>
+        <w:rPr>
+          <w:noProof/>
+        </w:rPr>
+        <w:drawing>
+          <wp:inline distT="0" distB="0" distL="0" distR="0" wp14:anchorId="7B4F06CC" wp14:editId="431351BC">
+            <wp:extent cx="5943600" cy="6809105"/>
+            <wp:effectExtent l="0" t="0" r="0" b="0"/>
+            <wp:docPr id="13" name="Picture 13"/>
+            <wp:cNvGraphicFramePr>
+              <a:graphicFrameLocks xmlns:a="http://schemas.openxmlformats.org/drawingml/2006/main" noChangeAspect="1"/>
+            </wp:cNvGraphicFramePr>
+            <a:graphic xmlns:a="http://schemas.openxmlformats.org/drawingml/2006/main">
+              <a:graphicData uri="http://schemas.openxmlformats.org/drawingml/2006/picture">
+                <pic:pic xmlns:pic="http://schemas.openxmlformats.org/drawingml/2006/picture">
+                  <pic:nvPicPr>
+                    <pic:cNvPr id="1" name=""/>
+                    <pic:cNvPicPr/>
+                  </pic:nvPicPr>
+                  <pic:blipFill>
+                    <a:blip r:embed="rId19"/>
+                    <a:stretch>
+                      <a:fillRect/>
+                    </a:stretch>
+                  </pic:blipFill>
+                  <pic:spPr>
+                    <a:xfrm>
+                      <a:off x="0" y="0"/>
+                      <a:ext cx="5943600" cy="6809105"/>
+                    </a:xfrm>
+                    <a:prstGeom prst="rect">
+                      <a:avLst/>
+                    </a:prstGeom>
+                  </pic:spPr>
+                </pic:pic>
+              </a:graphicData>
+            </a:graphic>
+          </wp:inline>
+        </w:drawing>
+      </w:r>
+    </w:p>
+    <w:p>
+      <w:pPr>
+        <w:rPr>
+          <w:b/>
+          <w:sz w:val="36"/>
+        </w:rPr>
+      </w:pPr>
+      <w:r>
+        <w:rPr>
+          <w:b/>
+          <w:sz w:val="36"/>
+        </w:rPr>
+        <w:br w:type="page"/>
+      </w:r>
+    </w:p>
+    <w:p>
+      <w:pPr>
+        <w:spacing w:after="240"/>
+        <w:rPr>
+          <w:b/>
+          <w:sz w:val="36"/>
+        </w:rPr>
+      </w:pPr>
+      <w:r>
+        <w:rPr>
+          <w:b/>
+          <w:sz w:val="36"/>
+        </w:rPr>
+        <w:lastRenderedPageBreak/>
+        <w:t>The formulas in ChartData2</w:t>
+      </w:r>
+      <w:r>
+        <w:rPr>
+          <w:b/>
+          <w:sz w:val="36"/>
+        </w:rPr>
+        <w:t>:</w:t>
+      </w:r>
+    </w:p>
+    <w:p>
+      <w:pPr>
+        <w:spacing w:after="240"/>
+        <w:jc w:val="center"/>
+        <w:rPr>
+          <w:rFonts w:ascii="Arial" w:hAnsi="Arial" w:cs="Arial"/>
+          <w:b/>
+          <w:sz w:val="20"/>
+        </w:rPr>
+      </w:pPr>
+      <w:r>
+        <w:rPr>
+          <w:noProof/>
+        </w:rPr>
+        <w:drawing>
+          <wp:inline distT="0" distB="0" distL="0" distR="0" wp14:anchorId="2E098D5A" wp14:editId="5112F33F">
+            <wp:extent cx="5443870" cy="3761854"/>
+            <wp:effectExtent l="0" t="0" r="4445" b="0"/>
+            <wp:docPr id="14" name="Picture 14"/>
+            <wp:cNvGraphicFramePr>
+              <a:graphicFrameLocks xmlns:a="http://schemas.openxmlformats.org/drawingml/2006/main" noChangeAspect="1"/>
+            </wp:cNvGraphicFramePr>
+            <a:graphic xmlns:a="http://schemas.openxmlformats.org/drawingml/2006/main">
+              <a:graphicData uri="http://schemas.openxmlformats.org/drawingml/2006/picture">
+                <pic:pic xmlns:pic="http://schemas.openxmlformats.org/drawingml/2006/picture">
+                  <pic:nvPicPr>
+                    <pic:cNvPr id="1" name=""/>
+                    <pic:cNvPicPr/>
+                  </pic:nvPicPr>
+                  <pic:blipFill>
+                    <a:blip r:embed="rId20"/>
+                    <a:stretch>
+                      <a:fillRect/>
+                    </a:stretch>
+                  </pic:blipFill>
+                  <pic:spPr>
+                    <a:xfrm>
+                      <a:off x="0" y="0"/>
+                      <a:ext cx="5447938" cy="3764665"/>
+                    </a:xfrm>
+                    <a:prstGeom prst="rect">
+                      <a:avLst/>
+                    </a:prstGeom>
+                  </pic:spPr>
+                </pic:pic>
+              </a:graphicData>
+            </a:graphic>
+          </wp:inline>
+        </w:drawing>
+      </w:r>
+    </w:p>
+    <w:p>
+      <w:pPr>
+        <w:spacing w:after="240"/>
+        <w:jc w:val="center"/>
+        <w:rPr>
+          <w:rFonts w:ascii="Arial" w:hAnsi="Arial" w:cs="Arial"/>
+          <w:b/>
+          <w:sz w:val="20"/>
+        </w:rPr>
+      </w:pPr>
+      <w:r>
+        <w:rPr>
+          <w:noProof/>
+        </w:rPr>
+        <w:drawing>
+          <wp:inline distT="0" distB="0" distL="0" distR="0" wp14:anchorId="0BDD5287" wp14:editId="4464870C">
+            <wp:extent cx="5237933" cy="3817088"/>
+            <wp:effectExtent l="0" t="0" r="1270" b="0"/>
+            <wp:docPr id="15" name="Picture 15"/>
+            <wp:cNvGraphicFramePr>
+              <a:graphicFrameLocks xmlns:a="http://schemas.openxmlformats.org/drawingml/2006/main" noChangeAspect="1"/>
+            </wp:cNvGraphicFramePr>
+            <a:graphic xmlns:a="http://schemas.openxmlformats.org/drawingml/2006/main">
+              <a:graphicData uri="http://schemas.openxmlformats.org/drawingml/2006/picture">
+                <pic:pic xmlns:pic="http://schemas.openxmlformats.org/drawingml/2006/picture">
+                  <pic:nvPicPr>
+                    <pic:cNvPr id="1" name=""/>
+                    <pic:cNvPicPr/>
+                  </pic:nvPicPr>
+                  <pic:blipFill>
+                    <a:blip r:embed="rId21"/>
+                    <a:stretch>
+                      <a:fillRect/>
+                    </a:stretch>
+                  </pic:blipFill>
+                  <pic:spPr>
+                    <a:xfrm>
+                      <a:off x="0" y="0"/>
+                      <a:ext cx="5242853" cy="3820674"/>
+                    </a:xfrm>
+                    <a:prstGeom prst="rect">
+                      <a:avLst/>
+                    </a:prstGeom>
+                  </pic:spPr>
+                </pic:pic>
+              </a:graphicData>
+            </a:graphic>
+          </wp:inline>
+        </w:drawing>
+      </w:r>
+    </w:p>
+    <w:p>
+      <w:pPr>
+        <w:spacing w:after="240"/>
+        <w:rPr>
+          <w:b/>
+          <w:sz w:val="36"/>
+        </w:rPr>
+      </w:pPr>
+      <w:r>
+        <w:rPr>
+          <w:b/>
+          <w:sz w:val="36"/>
+        </w:rPr>
+        <w:lastRenderedPageBreak/>
+        <w:t>The fo</w:t>
+      </w:r>
+      <w:r>
+        <w:rPr>
+          <w:b/>
+          <w:sz w:val="36"/>
+        </w:rPr>
+        <w:t>rmulas in FillYearZero</w:t>
+      </w:r>
+      <w:r>
+        <w:rPr>
+          <w:b/>
+          <w:sz w:val="36"/>
+        </w:rPr>
+        <w:t>:</w:t>
+      </w:r>
+    </w:p>
+    <w:p>
+      <w:pPr>
+        <w:spacing w:after="240"/>
+        <w:jc w:val="center"/>
+        <w:rPr>
+          <w:rFonts w:ascii="Arial" w:hAnsi="Arial" w:cs="Arial"/>
+          <w:b/>
+          <w:sz w:val="20"/>
+        </w:rPr>
+      </w:pPr>
+      <w:r>
+        <w:rPr>
+          <w:noProof/>
+        </w:rPr>
+        <w:drawing>
+          <wp:inline distT="0" distB="0" distL="0" distR="0" wp14:anchorId="7372EDB0" wp14:editId="24CC8295">
+            <wp:extent cx="5943600" cy="2847975"/>
+            <wp:effectExtent l="0" t="0" r="0" b="9525"/>
+            <wp:docPr id="16" name="Picture 16"/>
+            <wp:cNvGraphicFramePr>
+              <a:graphicFrameLocks xmlns:a="http://schemas.openxmlformats.org/drawingml/2006/main" noChangeAspect="1"/>
+            </wp:cNvGraphicFramePr>
+            <a:graphic xmlns:a="http://schemas.openxmlformats.org/drawingml/2006/main">
+              <a:graphicData uri="http://schemas.openxmlformats.org/drawingml/2006/picture">
+                <pic:pic xmlns:pic="http://schemas.openxmlformats.org/drawingml/2006/picture">
+                  <pic:nvPicPr>
+                    <pic:cNvPr id="1" name=""/>
+                    <pic:cNvPicPr/>
+                  </pic:nvPicPr>
+                  <pic:blipFill>
+                    <a:blip r:embed="rId22"/>
+                    <a:stretch>
+                      <a:fillRect/>
+                    </a:stretch>
+                  </pic:blipFill>
+                  <pic:spPr>
+                    <a:xfrm>
+                      <a:off x="0" y="0"/>
+                      <a:ext cx="5943600" cy="2847975"/>
+                    </a:xfrm>
+                    <a:prstGeom prst="rect">
+                      <a:avLst/>
+                    </a:prstGeom>
+                  </pic:spPr>
+                </pic:pic>
+              </a:graphicData>
+            </a:graphic>
+          </wp:inline>
+        </w:drawing>
+      </w:r>
+    </w:p>
+    <w:p>
+      <w:pPr>
+        <w:rPr>
+          <w:noProof/>
+        </w:rPr>
+      </w:pPr>
+      <w:r>
+        <w:rPr>
+          <w:noProof/>
+        </w:rPr>
+        <w:br w:type="page"/>
+      </w:r>
+    </w:p>
+    <w:p>
+      <w:pPr>
+        <w:spacing w:after="240"/>
+        <w:rPr>
+          <w:b/>
+          <w:sz w:val="36"/>
+        </w:rPr>
+      </w:pPr>
+      <w:r>
+        <w:rPr>
+          <w:b/>
+          <w:sz w:val="36"/>
+        </w:rPr>
+        <w:lastRenderedPageBreak/>
+        <w:t>The m</w:t>
+      </w:r>
+      <w:r>
+        <w:rPr>
+          <w:b/>
+          <w:sz w:val="36"/>
+        </w:rPr>
+        <w:t>a</w:t>
+      </w:r>
+      <w:r>
+        <w:rPr>
+          <w:b/>
+          <w:sz w:val="36"/>
+        </w:rPr>
+        <w:t>c</w:t>
+      </w:r>
+      <w:r>
+        <w:rPr>
+          <w:b/>
+          <w:sz w:val="36"/>
+        </w:rPr>
+        <w:t>r</w:t>
+      </w:r>
+      <w:r>
+        <w:rPr>
+          <w:b/>
+          <w:sz w:val="36"/>
+        </w:rPr>
+        <w:t>o to generate the raw diagram</w:t>
+      </w:r>
+      <w:r>
+        <w:rPr>
+          <w:b/>
+          <w:sz w:val="36"/>
+        </w:rPr>
+        <w:t xml:space="preserve">: </w:t>
+      </w:r>
+    </w:p>
+    <w:p>
+      <w:pPr>
+        <w:spacing w:after="240"/>
+        <w:rPr>
+          <w:b/>
+          <w:sz w:val="36"/>
+        </w:rPr>
+      </w:pPr>
+      <w:r>
+        <w:rPr>
+          <w:noProof/>
+        </w:rPr>
+        <w:drawing>
+          <wp:inline distT="0" distB="0" distL="0" distR="0" wp14:anchorId="2A24363B" wp14:editId="10A67B24">
+            <wp:extent cx="5943600" cy="7598410"/>
+            <wp:effectExtent l="0" t="0" r="0" b="2540"/>
+            <wp:docPr id="18" name="Picture 18"/>
+            <wp:cNvGraphicFramePr>
+              <a:graphicFrameLocks xmlns:a="http://schemas.openxmlformats.org/drawingml/2006/main" noChangeAspect="1"/>
+            </wp:cNvGraphicFramePr>
+            <a:graphic xmlns:a="http://schemas.openxmlformats.org/drawingml/2006/main">
+              <a:graphicData uri="http://schemas.openxmlformats.org/drawingml/2006/picture">
+                <pic:pic xmlns:pic="http://schemas.openxmlformats.org/drawingml/2006/picture">
+                  <pic:nvPicPr>
+                    <pic:cNvPr id="1" name=""/>
+                    <pic:cNvPicPr/>
+                  </pic:nvPicPr>
+                  <pic:blipFill>
+                    <a:blip r:embed="rId23"/>
+                    <a:stretch>
+                      <a:fillRect/>
+                    </a:stretch>
+                  </pic:blipFill>
+                  <pic:spPr>
+                    <a:xfrm>
+                      <a:off x="0" y="0"/>
+                      <a:ext cx="5943600" cy="7598410"/>
+                    </a:xfrm>
+                    <a:prstGeom prst="rect">
+                      <a:avLst/>
+                    </a:prstGeom>
+                  </pic:spPr>
+                </pic:pic>
+              </a:graphicData>
+            </a:graphic>
+          </wp:inline>
+        </w:drawing>
+      </w:r>
+    </w:p>
+    <w:p>
+      <w:pPr>
+        <w:spacing w:after="240"/>
+        <w:rPr>
+          <w:b/>
+          <w:sz w:val="36"/>
+        </w:rPr>
+      </w:pPr>
+      <w:r>
+        <w:rPr>
+          <w:b/>
+          <w:sz w:val="36"/>
+        </w:rPr>
+        <w:br w:type="page"/>
+      </w:r>
+      <w:r>
+        <w:rPr>
+          <w:b/>
+          <w:sz w:val="36"/>
+        </w:rPr>
+        <w:lastRenderedPageBreak/>
+        <w:t>The m</w:t>
+      </w:r>
+      <w:r>
+        <w:rPr>
+          <w:b/>
+          <w:sz w:val="36"/>
+        </w:rPr>
+        <w:t>acr</w:t>
+      </w:r>
+      <w:r>
+        <w:rPr>
+          <w:b/>
+          <w:sz w:val="36"/>
+        </w:rPr>
+        <w:t xml:space="preserve">o to </w:t>
+      </w:r>
+      <w:r>
+        <w:rPr>
+          <w:b/>
+          <w:sz w:val="36"/>
+        </w:rPr>
+        <w:t>style</w:t>
+      </w:r>
+      <w:r>
+        <w:rPr>
+          <w:b/>
+          <w:sz w:val="36"/>
+        </w:rPr>
+        <w:t xml:space="preserve"> the raw diagram</w:t>
+      </w:r>
+      <w:r>
+        <w:rPr>
+          <w:b/>
+          <w:sz w:val="36"/>
+        </w:rPr>
+        <w:t xml:space="preserve">: </w:t>
+      </w:r>
+    </w:p>
+    <w:p>
+      <w:pPr>
+        <w:spacing w:after="240"/>
+        <w:rPr>
+          <w:b/>
+          <w:sz w:val="36"/>
+        </w:rPr>
+        <w:sectPr>
+          <w:pgSz w:w="12240" w:h="15840"/>
+          <w:pgMar w:top="1440" w:right="1440" w:bottom="1440" w:left="1440" w:header="720" w:footer="720" w:gutter="0"/>
+          <w:cols w:space="720"/>
+          <w:docGrid w:linePitch="360"/>
+        </w:sectPr>
+      </w:pPr>
+    </w:p>
+    <w:p>
+      <w:pPr>
+        <w:spacing w:after="240"/>
+        <w:rPr>
+          <w:b/>
+          <w:sz w:val="36"/>
+        </w:rPr>
+      </w:pPr>
+      <w:r>
+        <w:rPr>
+          <w:noProof/>
+        </w:rPr>
+        <w:lastRenderedPageBreak/>
+        <w:drawing>
+          <wp:inline distT="0" distB="0" distL="0" distR="0" wp14:anchorId="48861315" wp14:editId="08B00B28">
+            <wp:extent cx="2743200" cy="5982970"/>
+            <wp:effectExtent l="0" t="0" r="0" b="0"/>
+            <wp:docPr id="21" name="Picture 21"/>
+            <wp:cNvGraphicFramePr>
+              <a:graphicFrameLocks xmlns:a="http://schemas.openxmlformats.org/drawingml/2006/main" noChangeAspect="1"/>
+            </wp:cNvGraphicFramePr>
+            <a:graphic xmlns:a="http://schemas.openxmlformats.org/drawingml/2006/main">
+              <a:graphicData uri="http://schemas.openxmlformats.org/drawingml/2006/picture">
+                <pic:pic xmlns:pic="http://schemas.openxmlformats.org/drawingml/2006/picture">
+                  <pic:nvPicPr>
+                    <pic:cNvPr id="1" name=""/>
+                    <pic:cNvPicPr/>
+                  </pic:nvPicPr>
+                  <pic:blipFill>
+                    <a:blip r:embed="rId24"/>
+                    <a:stretch>
+                      <a:fillRect/>
+                    </a:stretch>
+                  </pic:blipFill>
+                  <pic:spPr>
+                    <a:xfrm>
+                      <a:off x="0" y="0"/>
+                      <a:ext cx="2743200" cy="5982970"/>
+                    </a:xfrm>
+                    <a:prstGeom prst="rect">
+                      <a:avLst/>
+                    </a:prstGeom>
+                  </pic:spPr>
+                </pic:pic>
+              </a:graphicData>
+            </a:graphic>
+          </wp:inline>
+        </w:drawing>
+      </w:r>
+    </w:p>
+    <w:p>
+      <w:pPr>
+        <w:spacing w:after="240"/>
+        <w:rPr>
+          <w:b/>
+          <w:sz w:val="36"/>
+        </w:rPr>
+      </w:pPr>
+      <w:r>
+        <w:rPr>
+          <w:noProof/>
+        </w:rPr>
+        <w:drawing>
+          <wp:inline distT="0" distB="0" distL="0" distR="0" wp14:anchorId="52EC55A4" wp14:editId="4F9E5AB4">
+            <wp:extent cx="2125598" cy="1610436"/>
+            <wp:effectExtent l="0" t="0" r="8255" b="8890"/>
+            <wp:docPr id="24" name="Picture 24"/>
+            <wp:cNvGraphicFramePr>
+              <a:graphicFrameLocks xmlns:a="http://schemas.openxmlformats.org/drawingml/2006/main" noChangeAspect="1"/>
+            </wp:cNvGraphicFramePr>
+            <a:graphic xmlns:a="http://schemas.openxmlformats.org/drawingml/2006/main">
+              <a:graphicData uri="http://schemas.openxmlformats.org/drawingml/2006/picture">
+                <pic:pic xmlns:pic="http://schemas.openxmlformats.org/drawingml/2006/picture">
+                  <pic:nvPicPr>
+                    <pic:cNvPr id="1" name=""/>
+                    <pic:cNvPicPr/>
+                  </pic:nvPicPr>
+                  <pic:blipFill>
+                    <a:blip r:embed="rId25"/>
+                    <a:stretch>
+                      <a:fillRect/>
+                    </a:stretch>
+                  </pic:blipFill>
+                  <pic:spPr>
+                    <a:xfrm>
+                      <a:off x="0" y="0"/>
+                      <a:ext cx="2130471" cy="1614128"/>
+                    </a:xfrm>
+                    <a:prstGeom prst="rect">
+                      <a:avLst/>
+                    </a:prstGeom>
+                  </pic:spPr>
+                </pic:pic>
+              </a:graphicData>
+            </a:graphic>
+          </wp:inline>
+        </w:drawing>
+      </w:r>
+    </w:p>
+    <w:p>
+      <w:pPr>
+        <w:spacing w:after="240"/>
+        <w:rPr>
+          <w:b/>
+          <w:sz w:val="36"/>
+        </w:rPr>
+      </w:pPr>
+      <w:r>
+        <w:rPr>
+          <w:noProof/>
+        </w:rPr>
+        <w:lastRenderedPageBreak/>
+        <w:drawing>
+          <wp:inline distT="0" distB="0" distL="0" distR="0" wp14:anchorId="2AAA6893" wp14:editId="667A948F">
+            <wp:extent cx="2743200" cy="6155690"/>
+            <wp:effectExtent l="0" t="0" r="0" b="0"/>
+            <wp:docPr id="22" name="Picture 22"/>
+            <wp:cNvGraphicFramePr>
+              <a:graphicFrameLocks xmlns:a="http://schemas.openxmlformats.org/drawingml/2006/main" noChangeAspect="1"/>
+            </wp:cNvGraphicFramePr>
+            <a:graphic xmlns:a="http://schemas.openxmlformats.org/drawingml/2006/main">
+              <a:graphicData uri="http://schemas.openxmlformats.org/drawingml/2006/picture">
+                <pic:pic xmlns:pic="http://schemas.openxmlformats.org/drawingml/2006/picture">
+                  <pic:nvPicPr>
+                    <pic:cNvPr id="1" name=""/>
+                    <pic:cNvPicPr/>
+                  </pic:nvPicPr>
+                  <pic:blipFill>
+                    <a:blip r:embed="rId26"/>
+                    <a:stretch>
+                      <a:fillRect/>
+                    </a:stretch>
+                  </pic:blipFill>
+                  <pic:spPr>
+                    <a:xfrm>
+                      <a:off x="0" y="0"/>
+                      <a:ext cx="2743200" cy="6155690"/>
+                    </a:xfrm>
+                    <a:prstGeom prst="rect">
+                      <a:avLst/>
+                    </a:prstGeom>
+                  </pic:spPr>
+                </pic:pic>
+              </a:graphicData>
+            </a:graphic>
+          </wp:inline>
+        </w:drawing>
+      </w:r>
+      <w:r>
+        <w:rPr>
+          <w:noProof/>
+        </w:rPr>
+        <w:drawing>
+          <wp:inline distT="0" distB="0" distL="0" distR="0" wp14:anchorId="721E181C" wp14:editId="078FD014">
+            <wp:extent cx="2210937" cy="1607024"/>
+            <wp:effectExtent l="0" t="0" r="0" b="0"/>
+            <wp:docPr id="25" name="Picture 25"/>
+            <wp:cNvGraphicFramePr>
+              <a:graphicFrameLocks xmlns:a="http://schemas.openxmlformats.org/drawingml/2006/main" noChangeAspect="1"/>
+            </wp:cNvGraphicFramePr>
+            <a:graphic xmlns:a="http://schemas.openxmlformats.org/drawingml/2006/main">
+              <a:graphicData uri="http://schemas.openxmlformats.org/drawingml/2006/picture">
+                <pic:pic xmlns:pic="http://schemas.openxmlformats.org/drawingml/2006/picture">
+                  <pic:nvPicPr>
+                    <pic:cNvPr id="1" name=""/>
+                    <pic:cNvPicPr/>
+                  </pic:nvPicPr>
+                  <pic:blipFill>
+                    <a:blip r:embed="rId27"/>
+                    <a:stretch>
+                      <a:fillRect/>
+                    </a:stretch>
+                  </pic:blipFill>
+                  <pic:spPr>
+                    <a:xfrm>
+                      <a:off x="0" y="0"/>
+                      <a:ext cx="2219908" cy="1613545"/>
+                    </a:xfrm>
+                    <a:prstGeom prst="rect">
+                      <a:avLst/>
+                    </a:prstGeom>
+                  </pic:spPr>
+                </pic:pic>
+              </a:graphicData>
+            </a:graphic>
+          </wp:inline>
+        </w:drawing>
+      </w:r>
+    </w:p>
+    <w:p>
+      <w:pPr>
+        <w:spacing w:after="240"/>
+        <w:rPr>
+          <w:b/>
+          <w:sz w:val="36"/>
+        </w:rPr>
+      </w:pPr>
+      <w:r>
+        <w:rPr>
+          <w:b/>
+          <w:sz w:val="36"/>
+        </w:rPr>
+        <w:lastRenderedPageBreak/>
+        <w:t>The macro in</w:t>
+      </w:r>
+      <w:r>
+        <w:rPr>
+          <w:b/>
+          <w:sz w:val="36"/>
+        </w:rPr>
+        <w:t xml:space="preserve"> ChartData1: </w:t>
+      </w:r>
+    </w:p>
+    <w:p>
+      <w:pPr>
+        <w:spacing w:after="240"/>
+        <w:rPr>
+          <w:noProof/>
+        </w:rPr>
+      </w:pPr>
+      <w:r>
+        <w:rPr>
+          <w:noProof/>
+        </w:rPr>
+        <w:drawing>
+          <wp:inline distT="0" distB="0" distL="0" distR="0" wp14:anchorId="0282A404" wp14:editId="7A99C200">
+            <wp:extent cx="2743200" cy="2626360"/>
+            <wp:effectExtent l="0" t="0" r="0" b="2540"/>
+            <wp:docPr id="34" name="Picture 34"/>
+            <wp:cNvGraphicFramePr>
+              <a:graphicFrameLocks xmlns:a="http://schemas.openxmlformats.org/drawingml/2006/main" noChangeAspect="1"/>
+            </wp:cNvGraphicFramePr>
+            <a:graphic xmlns:a="http://schemas.openxmlformats.org/drawingml/2006/main">
+              <a:graphicData uri="http://schemas.openxmlformats.org/drawingml/2006/picture">
+                <pic:pic xmlns:pic="http://schemas.openxmlformats.org/drawingml/2006/picture">
+                  <pic:nvPicPr>
+                    <pic:cNvPr id="1" name=""/>
+                    <pic:cNvPicPr/>
+                  </pic:nvPicPr>
+                  <pic:blipFill>
+                    <a:blip r:embed="rId28"/>
+                    <a:stretch>
+                      <a:fillRect/>
+                    </a:stretch>
+                  </pic:blipFill>
+                  <pic:spPr>
+                    <a:xfrm>
+                      <a:off x="0" y="0"/>
+                      <a:ext cx="2743200" cy="2626360"/>
+                    </a:xfrm>
+                    <a:prstGeom prst="rect">
+                      <a:avLst/>
+                    </a:prstGeom>
+                  </pic:spPr>
+                </pic:pic>
+              </a:graphicData>
+            </a:graphic>
+          </wp:inline>
+        </w:drawing>
+      </w:r>
+      <w:r>
+        <w:rPr>
+          <w:noProof/>
+        </w:rPr>
+        <w:t xml:space="preserve"> </w:t>
+      </w:r>
+    </w:p>
+    <w:p>
+      <w:pPr>
+        <w:spacing w:after="240"/>
+        <w:rPr>
+          <w:noProof/>
+        </w:rPr>
+      </w:pPr>
+    </w:p>
+    <w:p>
+      <w:pPr>
+        <w:spacing w:after="240"/>
+        <w:rPr>
+          <w:noProof/>
+        </w:rPr>
+      </w:pPr>
+      <w:r>
+        <w:rPr>
+          <w:noProof/>
+        </w:rPr>
+        <w:drawing>
+          <wp:inline distT="0" distB="0" distL="0" distR="0" wp14:anchorId="256342A2" wp14:editId="117AF855">
+            <wp:extent cx="1241548" cy="825690"/>
+            <wp:effectExtent l="0" t="0" r="0" b="0"/>
+            <wp:docPr id="29" name="Picture 29"/>
+            <wp:cNvGraphicFramePr>
+              <a:graphicFrameLocks xmlns:a="http://schemas.openxmlformats.org/drawingml/2006/main" noChangeAspect="1"/>
+            </wp:cNvGraphicFramePr>
+            <a:graphic xmlns:a="http://schemas.openxmlformats.org/drawingml/2006/main">
+              <a:graphicData uri="http://schemas.openxmlformats.org/drawingml/2006/picture">
+                <pic:pic xmlns:pic="http://schemas.openxmlformats.org/drawingml/2006/picture">
+                  <pic:nvPicPr>
+                    <pic:cNvPr id="1" name=""/>
+                    <pic:cNvPicPr/>
+                  </pic:nvPicPr>
+                  <pic:blipFill>
+                    <a:blip r:embed="rId29"/>
+                    <a:stretch>
+                      <a:fillRect/>
+                    </a:stretch>
+                  </pic:blipFill>
+                  <pic:spPr>
+                    <a:xfrm>
+                      <a:off x="0" y="0"/>
+                      <a:ext cx="1253953" cy="833940"/>
+                    </a:xfrm>
+                    <a:prstGeom prst="rect">
+                      <a:avLst/>
+                    </a:prstGeom>
+                  </pic:spPr>
+                </pic:pic>
+              </a:graphicData>
+            </a:graphic>
+          </wp:inline>
+        </w:drawing>
+      </w:r>
+    </w:p>
+    <w:p>
+      <w:pPr>
+        <w:spacing w:after="240"/>
+        <w:rPr>
+          <w:noProof/>
+        </w:rPr>
+      </w:pPr>
+    </w:p>
+    <w:p>
+      <w:pPr>
+        <w:spacing w:after="240"/>
+        <w:rPr>
+          <w:noProof/>
+        </w:rPr>
+      </w:pPr>
+    </w:p>
+    <w:p>
+      <w:pPr>
+        <w:spacing w:after="240"/>
+        <w:rPr>
+          <w:noProof/>
+        </w:rPr>
+      </w:pPr>
+    </w:p>
+    <w:p>
+      <w:pPr>
+        <w:spacing w:after="240"/>
+        <w:rPr>
+          <w:noProof/>
+        </w:rPr>
+      </w:pPr>
+    </w:p>
+    <w:p>
+      <w:pPr>
+        <w:spacing w:after="240"/>
+        <w:rPr>
+          <w:noProof/>
+        </w:rPr>
+      </w:pPr>
+    </w:p>
+    <w:p>
+      <w:pPr>
+        <w:spacing w:after="240"/>
+        <w:rPr>
+          <w:noProof/>
+        </w:rPr>
+      </w:pPr>
+    </w:p>
+    <w:p>
+      <w:pPr>
+        <w:spacing w:after="240"/>
+        <w:rPr>
+          <w:noProof/>
+        </w:rPr>
+      </w:pPr>
+      <w:r>
+        <w:rPr>
+          <w:noProof/>
+        </w:rPr>
+        <w:t xml:space="preserve"> </w:t>
+      </w:r>
+    </w:p>
+    <w:p>
+      <w:pPr>
+        <w:spacing w:after="240"/>
+        <w:rPr>
+          <w:noProof/>
+        </w:rPr>
+      </w:pPr>
+    </w:p>
+    <w:p>
+      <w:pPr>
+        <w:spacing w:after="240"/>
+        <w:rPr>
+          <w:noProof/>
+        </w:rPr>
+      </w:pPr>
+    </w:p>
+    <w:p>
+      <w:pPr>
+        <w:spacing w:after="240"/>
+        <w:rPr>
+          <w:noProof/>
+        </w:rPr>
+      </w:pPr>
+    </w:p>
+    <w:p>
+      <w:pPr>
+        <w:spacing w:after="240"/>
+        <w:rPr>
+          <w:noProof/>
+        </w:rPr>
+      </w:pPr>
+    </w:p>
+    <w:p>
+      <w:pPr>
+        <w:spacing w:after="240"/>
+        <w:rPr>
+          <w:noProof/>
+        </w:rPr>
+      </w:pPr>
+    </w:p>
+    <w:p>
+      <w:pPr>
+        <w:spacing w:after="240"/>
+        <w:rPr>
+          <w:noProof/>
+        </w:rPr>
+      </w:pPr>
+    </w:p>
+    <w:p>
+      <w:pPr>
+        <w:spacing w:after="240"/>
+        <w:rPr>
+          <w:b/>
+          <w:sz w:val="36"/>
+        </w:rPr>
+      </w:pPr>
+      <w:r>
+        <w:rPr>
+          <w:noProof/>
+        </w:rPr>
+        <w:drawing>
+          <wp:inline distT="0" distB="0" distL="0" distR="0" wp14:anchorId="35BD3ABF" wp14:editId="1D17AC29">
+            <wp:extent cx="2743200" cy="2945765"/>
+            <wp:effectExtent l="0" t="0" r="0" b="6985"/>
+            <wp:docPr id="27" name="Picture 27"/>
+            <wp:cNvGraphicFramePr>
+              <a:graphicFrameLocks xmlns:a="http://schemas.openxmlformats.org/drawingml/2006/main" noChangeAspect="1"/>
+            </wp:cNvGraphicFramePr>
+            <a:graphic xmlns:a="http://schemas.openxmlformats.org/drawingml/2006/main">
+              <a:graphicData uri="http://schemas.openxmlformats.org/drawingml/2006/picture">
+                <pic:pic xmlns:pic="http://schemas.openxmlformats.org/drawingml/2006/picture">
+                  <pic:nvPicPr>
+                    <pic:cNvPr id="1" name=""/>
+                    <pic:cNvPicPr/>
+                  </pic:nvPicPr>
+                  <pic:blipFill>
+                    <a:blip r:embed="rId30"/>
+                    <a:stretch>
+                      <a:fillRect/>
+                    </a:stretch>
+                  </pic:blipFill>
+                  <pic:spPr>
+                    <a:xfrm>
+                      <a:off x="0" y="0"/>
+                      <a:ext cx="2743200" cy="2945765"/>
+                    </a:xfrm>
+                    <a:prstGeom prst="rect">
+                      <a:avLst/>
+                    </a:prstGeom>
+                  </pic:spPr>
+                </pic:pic>
+              </a:graphicData>
+            </a:graphic>
+          </wp:inline>
+        </w:drawing>
+      </w:r>
+      <w:r>
+        <w:rPr>
+          <w:noProof/>
+        </w:rPr>
+        <w:t xml:space="preserve"> </w:t>
+      </w:r>
+      <w:r>
+        <w:rPr>
+          <w:noProof/>
+        </w:rPr>
+        <w:drawing>
+          <wp:inline distT="0" distB="0" distL="0" distR="0" wp14:anchorId="69605D82" wp14:editId="0C76789E">
+            <wp:extent cx="2743200" cy="4269105"/>
+            <wp:effectExtent l="0" t="0" r="0" b="0"/>
+            <wp:docPr id="28" name="Picture 28"/>
+            <wp:cNvGraphicFramePr>
+              <a:graphicFrameLocks xmlns:a="http://schemas.openxmlformats.org/drawingml/2006/main" noChangeAspect="1"/>
+            </wp:cNvGraphicFramePr>
+            <a:graphic xmlns:a="http://schemas.openxmlformats.org/drawingml/2006/main">
+              <a:graphicData uri="http://schemas.openxmlformats.org/drawingml/2006/picture">
+                <pic:pic xmlns:pic="http://schemas.openxmlformats.org/drawingml/2006/picture">
+                  <pic:nvPicPr>
+                    <pic:cNvPr id="1" name=""/>
+                    <pic:cNvPicPr/>
+                  </pic:nvPicPr>
+                  <pic:blipFill>
+                    <a:blip r:embed="rId31"/>
+                    <a:stretch>
+                      <a:fillRect/>
+                    </a:stretch>
+                  </pic:blipFill>
+                  <pic:spPr>
+                    <a:xfrm>
+                      <a:off x="0" y="0"/>
+                      <a:ext cx="2743200" cy="4269105"/>
+                    </a:xfrm>
+                    <a:prstGeom prst="rect">
+                      <a:avLst/>
+                    </a:prstGeom>
+                  </pic:spPr>
+                </pic:pic>
+              </a:graphicData>
+            </a:graphic>
+          </wp:inline>
+        </w:drawing>
+      </w:r>
+    </w:p>
+    <w:p>
+      <w:pPr>
+        <w:spacing w:after="240"/>
+        <w:rPr>
+          <w:b/>
+          <w:sz w:val="36"/>
+        </w:rPr>
+      </w:pPr>
+      <w:r>
+        <w:rPr>
+          <w:b/>
+          <w:sz w:val="36"/>
+        </w:rPr>
+        <w:lastRenderedPageBreak/>
+        <w:t>The macro in</w:t>
+      </w:r>
+      <w:r>
+        <w:rPr>
+          <w:b/>
+          <w:sz w:val="36"/>
+        </w:rPr>
+        <w:t xml:space="preserve"> ChartData2</w:t>
+      </w:r>
+      <w:r>
+        <w:rPr>
+          <w:b/>
+          <w:sz w:val="36"/>
+        </w:rPr>
+        <w:t xml:space="preserve">: </w:t>
+      </w:r>
+    </w:p>
+    <w:p>
+      <w:pPr>
+        <w:spacing w:after="240"/>
+        <w:rPr>
+          <w:b/>
+          <w:sz w:val="36"/>
+        </w:rPr>
+      </w:pPr>
+      <w:r>
+        <w:rPr>
+          <w:noProof/>
+        </w:rPr>
+        <w:drawing>
+          <wp:inline distT="0" distB="0" distL="0" distR="0" wp14:anchorId="022E7DE1" wp14:editId="4B8D996B">
+            <wp:extent cx="2743200" cy="3969385"/>
+            <wp:effectExtent l="0" t="0" r="0" b="0"/>
+            <wp:docPr id="30" name="Picture 30"/>
+            <wp:cNvGraphicFramePr>
+              <a:graphicFrameLocks xmlns:a="http://schemas.openxmlformats.org/drawingml/2006/main" noChangeAspect="1"/>
+            </wp:cNvGraphicFramePr>
+            <a:graphic xmlns:a="http://schemas.openxmlformats.org/drawingml/2006/main">
+              <a:graphicData uri="http://schemas.openxmlformats.org/drawingml/2006/picture">
+                <pic:pic xmlns:pic="http://schemas.openxmlformats.org/drawingml/2006/picture">
+                  <pic:nvPicPr>
+                    <pic:cNvPr id="1" name=""/>
+                    <pic:cNvPicPr/>
+                  </pic:nvPicPr>
+                  <pic:blipFill>
+                    <a:blip r:embed="rId32"/>
+                    <a:stretch>
+                      <a:fillRect/>
+                    </a:stretch>
+                  </pic:blipFill>
+                  <pic:spPr>
+                    <a:xfrm>
+                      <a:off x="0" y="0"/>
+                      <a:ext cx="2743200" cy="3969385"/>
+                    </a:xfrm>
+                    <a:prstGeom prst="rect">
+                      <a:avLst/>
+                    </a:prstGeom>
+                  </pic:spPr>
+                </pic:pic>
+              </a:graphicData>
+            </a:graphic>
+          </wp:inline>
+        </w:drawing>
+      </w:r>
+    </w:p>
+    <w:p>
+      <w:pPr>
+        <w:spacing w:after="240"/>
+        <w:rPr>
+          <w:b/>
+          <w:sz w:val="36"/>
+        </w:rPr>
+      </w:pPr>
+    </w:p>
+    <w:p>
+      <w:pPr>
+        <w:spacing w:after="240"/>
+        <w:rPr>
+          <w:b/>
+          <w:sz w:val="36"/>
+        </w:rPr>
+      </w:pPr>
+    </w:p>
+    <w:p>
+      <w:pPr>
+        <w:spacing w:after="240"/>
+        <w:rPr>
+          <w:b/>
+          <w:sz w:val="36"/>
+        </w:rPr>
+      </w:pPr>
+    </w:p>
+    <w:p>
+      <w:pPr>
+        <w:spacing w:after="240"/>
+        <w:rPr>
+          <w:b/>
+          <w:sz w:val="36"/>
+        </w:rPr>
+      </w:pPr>
+    </w:p>
+    <w:p>
+      <w:pPr>
+        <w:spacing w:after="240"/>
+        <w:rPr>
+          <w:b/>
+          <w:sz w:val="36"/>
+        </w:rPr>
+      </w:pPr>
+    </w:p>
+    <w:p>
+      <w:pPr>
+        <w:spacing w:after="240"/>
+        <w:rPr>
+          <w:b/>
+          <w:sz w:val="36"/>
+        </w:rPr>
+      </w:pPr>
+    </w:p>
+    <w:p>
+      <w:pPr>
+        <w:spacing w:after="240"/>
+        <w:rPr>
+          <w:b/>
+          <w:sz w:val="36"/>
+        </w:rPr>
+      </w:pPr>
+    </w:p>
+    <w:p>
+      <w:pPr>
+        <w:spacing w:after="240"/>
+        <w:rPr>
+          <w:b/>
+          <w:sz w:val="36"/>
+        </w:rPr>
+      </w:pPr>
+    </w:p>
+    <w:p>
+      <w:pPr>
+        <w:spacing w:after="240"/>
+        <w:rPr>
+          <w:b/>
+          <w:sz w:val="36"/>
+        </w:rPr>
+      </w:pPr>
+    </w:p>
+    <w:p>
+      <w:pPr>
+        <w:spacing w:after="240"/>
+        <w:rPr>
+          <w:b/>
+          <w:sz w:val="36"/>
+        </w:rPr>
+      </w:pPr>
+    </w:p>
+    <w:p>
+      <w:pPr>
+        <w:spacing w:after="240"/>
+        <w:rPr>
+          <w:b/>
+          <w:sz w:val="36"/>
+        </w:rPr>
+      </w:pPr>
+      <w:r>
+        <w:rPr>
+          <w:noProof/>
+        </w:rPr>
+        <w:drawing>
+          <wp:inline distT="0" distB="0" distL="0" distR="0" wp14:anchorId="7A6FCF1E" wp14:editId="75AE087D">
+            <wp:extent cx="2743200" cy="2955290"/>
+            <wp:effectExtent l="0" t="0" r="0" b="0"/>
+            <wp:docPr id="31" name="Picture 31"/>
+            <wp:cNvGraphicFramePr>
+              <a:graphicFrameLocks xmlns:a="http://schemas.openxmlformats.org/drawingml/2006/main" noChangeAspect="1"/>
+            </wp:cNvGraphicFramePr>
+            <a:graphic xmlns:a="http://schemas.openxmlformats.org/drawingml/2006/main">
+              <a:graphicData uri="http://schemas.openxmlformats.org/drawingml/2006/picture">
+                <pic:pic xmlns:pic="http://schemas.openxmlformats.org/drawingml/2006/picture">
+                  <pic:nvPicPr>
+                    <pic:cNvPr id="1" name=""/>
+                    <pic:cNvPicPr/>
+                  </pic:nvPicPr>
+                  <pic:blipFill>
+                    <a:blip r:embed="rId33"/>
+                    <a:stretch>
+                      <a:fillRect/>
+                    </a:stretch>
+                  </pic:blipFill>
+                  <pic:spPr>
+                    <a:xfrm>
+                      <a:off x="0" y="0"/>
+                      <a:ext cx="2743200" cy="2955290"/>
+                    </a:xfrm>
+                    <a:prstGeom prst="rect">
+                      <a:avLst/>
+                    </a:prstGeom>
+                  </pic:spPr>
+                </pic:pic>
+              </a:graphicData>
+            </a:graphic>
+          </wp:inline>
+        </w:drawing>
+      </w:r>
+    </w:p>
+    <w:p>
+      <w:pPr>
+        <w:spacing w:after="240"/>
+        <w:rPr>
+          <w:b/>
+          <w:sz w:val="36"/>
+        </w:rPr>
+      </w:pPr>
+    </w:p>
+    <w:p>
+      <w:pPr>
+        <w:spacing w:after="240"/>
+        <w:rPr>
+          <w:b/>
+          <w:sz w:val="36"/>
+        </w:rPr>
+      </w:pPr>
+    </w:p>
     <w:sectPr>
+      <w:type w:val="continuous"/>
       <w:pgSz w:w="12240" w:h="15840"/>
       <w:pgMar w:top="1440" w:right="1440" w:bottom="1440" w:left="1440" w:header="720" w:footer="720" w:gutter="0"/>
-      <w:cols w:space="720"/>
+      <w:cols w:num="2" w:space="720"/>
       <w:docGrid w:linePitch="360"/>
     </w:sectPr>
   </w:body>
@@ -711,6 +2938,17 @@
     <w:semiHidden/>
     <w:unhideWhenUsed/>
   </w:style>
+  <w:style w:type="character" w:styleId="Hyperlink">
+    <w:name w:val="Hyperlink"/>
+    <w:basedOn w:val="DefaultParagraphFont"/>
+    <w:uiPriority w:val="99"/>
+    <w:unhideWhenUsed/>
+    <w:rsid w:val="00DF5AE7"/>
+    <w:rPr>
+      <w:color w:val="0563C1" w:themeColor="hyperlink"/>
+      <w:u w:val="single"/>
+    </w:rPr>
+  </w:style>
 </w:styles>
 </file>
 
@@ -973,4 +3211,16 @@
     </a:ext>
   </a:extLst>
 </a:theme>
+</file>
+
+<file path=customXml/item1.xml><?xml version="1.0" encoding="utf-8"?>
+<b:Sources xmlns:b="http://schemas.openxmlformats.org/officeDocument/2006/bibliography" xmlns="http://schemas.openxmlformats.org/officeDocument/2006/bibliography" SelectedStyle="\APASixthEditionOfficeOnline.xsl" StyleName="APA" Version="6"/>
+</file>
+
+<file path=customXml/itemProps1.xml><?xml version="1.0" encoding="utf-8"?>
+<ds:datastoreItem xmlns:ds="http://schemas.openxmlformats.org/officeDocument/2006/customXml" ds:itemID="{1F10BA73-8E4D-4CA3-B5A8-7937251211E6}">
+  <ds:schemaRefs>
+    <ds:schemaRef ds:uri="http://schemas.openxmlformats.org/officeDocument/2006/bibliography"/>
+  </ds:schemaRefs>
+</ds:datastoreItem>
 </file>
</xml_diff>